<commit_message>
Agregado Manual de Usuario
</commit_message>
<xml_diff>
--- a/recursos/Manual de Usuario.docx
+++ b/recursos/Manual de Usuario.docx
@@ -99,7 +99,7 @@
           <w:noProof/>
         </w:rPr>
         <w:drawing>
-          <wp:anchor distT="0" distB="0" distL="114300" distR="114300" simplePos="0" relativeHeight="251670528" behindDoc="0" locked="0" layoutInCell="1" allowOverlap="1" wp14:anchorId="276C1044" wp14:editId="64A2BDC6">
+          <wp:anchor distT="0" distB="0" distL="114300" distR="114300" simplePos="0" relativeHeight="251670528" behindDoc="0" locked="0" layoutInCell="1" allowOverlap="1" wp14:anchorId="276C1044" wp14:editId="68C5B274">
             <wp:simplePos x="0" y="0"/>
             <wp:positionH relativeFrom="column">
               <wp:posOffset>4934649</wp:posOffset>
@@ -343,7 +343,13 @@
     <w:sdt>
       <w:sdtPr>
         <w:rPr>
-          <w:lang w:val="es-ES"/>
+          <w:rFonts w:asciiTheme="minorHAnsi" w:eastAsiaTheme="minorHAnsi" w:hAnsiTheme="minorHAnsi" w:cstheme="minorBidi"/>
+          <w:color w:val="auto"/>
+          <w:kern w:val="2"/>
+          <w:sz w:val="22"/>
+          <w:szCs w:val="22"/>
+          <w:lang w:val="es-ES" w:eastAsia="en-US"/>
+          <w14:ligatures w14:val="standardContextual"/>
         </w:rPr>
         <w:id w:val="-257133222"/>
         <w:docPartObj>
@@ -353,15 +359,8 @@
       </w:sdtPr>
       <w:sdtEndPr>
         <w:rPr>
-          <w:rFonts w:asciiTheme="minorHAnsi" w:eastAsiaTheme="minorHAnsi" w:hAnsiTheme="minorHAnsi" w:cstheme="minorBidi"/>
-          <w:b/>
-          <w:bCs/>
-          <w:color w:val="auto"/>
-          <w:kern w:val="2"/>
-          <w:sz w:val="22"/>
-          <w:szCs w:val="22"/>
-          <w:lang w:eastAsia="en-US"/>
-          <w14:ligatures w14:val="standardContextual"/>
+          <w:b/>
+          <w:bCs/>
         </w:rPr>
       </w:sdtEndPr>
       <w:sdtContent>
@@ -2194,6 +2193,7 @@
       <w:r>
         <w:rPr>
           <w:rFonts w:ascii="Times New Roman" w:hAnsi="Times New Roman" w:cs="Times New Roman"/>
+          <w:noProof/>
           <w:sz w:val="24"/>
           <w:szCs w:val="24"/>
         </w:rPr>
@@ -3469,6 +3469,7 @@
       <w:r>
         <w:rPr>
           <w:rFonts w:ascii="Times New Roman" w:hAnsi="Times New Roman" w:cs="Times New Roman"/>
+          <w:noProof/>
           <w:sz w:val="24"/>
           <w:szCs w:val="24"/>
         </w:rPr>
@@ -3647,23 +3648,16 @@
           <w:rFonts w:ascii="Times New Roman" w:hAnsi="Times New Roman" w:cs="Times New Roman"/>
           <w:b/>
           <w:bCs/>
+          <w:noProof/>
           <w:sz w:val="24"/>
           <w:szCs w:val="24"/>
         </w:rPr>
         <w:lastRenderedPageBreak/>
         <w:drawing>
-          <wp:anchor distT="0" distB="0" distL="114300" distR="114300" simplePos="0" relativeHeight="251665408" behindDoc="0" locked="0" layoutInCell="1" allowOverlap="1" wp14:anchorId="480AB6EB" wp14:editId="6A933666">
-            <wp:simplePos x="0" y="0"/>
-            <wp:positionH relativeFrom="column">
-              <wp:posOffset>-258759</wp:posOffset>
-            </wp:positionH>
-            <wp:positionV relativeFrom="paragraph">
-              <wp:posOffset>521</wp:posOffset>
-            </wp:positionV>
-            <wp:extent cx="6357211" cy="2609636"/>
-            <wp:effectExtent l="0" t="0" r="5715" b="635"/>
-            <wp:wrapSquare wrapText="bothSides"/>
-            <wp:docPr id="886029431" name="Imagen 1"/>
+          <wp:inline distT="0" distB="0" distL="0" distR="0" wp14:anchorId="74A6C62E" wp14:editId="3690B6E8">
+            <wp:extent cx="5612130" cy="2216785"/>
+            <wp:effectExtent l="0" t="0" r="7620" b="0"/>
+            <wp:docPr id="818830902" name="Imagen 1" descr="Interfaz de usuario gráfica, Texto, Aplicación&#10;&#10;Descripción generada automáticamente"/>
             <wp:cNvGraphicFramePr>
               <a:graphicFrameLocks xmlns:a="http://schemas.openxmlformats.org/drawingml/2006/main" noChangeAspect="1"/>
             </wp:cNvGraphicFramePr>
@@ -3671,7 +3665,7 @@
               <a:graphicData uri="http://schemas.openxmlformats.org/drawingml/2006/picture">
                 <pic:pic xmlns:pic="http://schemas.openxmlformats.org/drawingml/2006/picture">
                   <pic:nvPicPr>
-                    <pic:cNvPr id="886029431" name=""/>
+                    <pic:cNvPr id="818830902" name="Imagen 1" descr="Interfaz de usuario gráfica, Texto, Aplicación&#10;&#10;Descripción generada automáticamente"/>
                     <pic:cNvPicPr/>
                   </pic:nvPicPr>
                   <pic:blipFill>
@@ -3689,7 +3683,7 @@
                   <pic:spPr>
                     <a:xfrm>
                       <a:off x="0" y="0"/>
-                      <a:ext cx="6357211" cy="2609636"/>
+                      <a:ext cx="5612130" cy="2216785"/>
                     </a:xfrm>
                     <a:prstGeom prst="rect">
                       <a:avLst/>
@@ -3698,13 +3692,7 @@
                 </pic:pic>
               </a:graphicData>
             </a:graphic>
-            <wp14:sizeRelH relativeFrom="page">
-              <wp14:pctWidth>0</wp14:pctWidth>
-            </wp14:sizeRelH>
-            <wp14:sizeRelV relativeFrom="page">
-              <wp14:pctHeight>0</wp14:pctHeight>
-            </wp14:sizeRelV>
-          </wp:anchor>
+          </wp:inline>
         </w:drawing>
       </w:r>
     </w:p>
@@ -4113,8 +4101,27 @@
           <w:sz w:val="24"/>
           <w:szCs w:val="24"/>
         </w:rPr>
+        <w:t>I.IV Diferencias entre Administrar y Gestionar.</w:t>
+      </w:r>
+    </w:p>
+    <w:p>
+      <w:pPr>
+        <w:ind w:firstLine="708"/>
+        <w:jc w:val="both"/>
+        <w:rPr>
+          <w:rFonts w:ascii="Times New Roman" w:hAnsi="Times New Roman" w:cs="Times New Roman"/>
+          <w:sz w:val="24"/>
+          <w:szCs w:val="24"/>
+        </w:rPr>
+      </w:pPr>
+      <w:r>
+        <w:rPr>
+          <w:rFonts w:ascii="Times New Roman" w:hAnsi="Times New Roman" w:cs="Times New Roman"/>
+          <w:sz w:val="24"/>
+          <w:szCs w:val="24"/>
+        </w:rPr>
         <w:lastRenderedPageBreak/>
-        <w:t>I.IV Diferencias entre Administrar y Gestionar.</w:t>
+        <w:t>Evaluación del tema.</w:t>
       </w:r>
     </w:p>
     <w:p>
@@ -4133,25 +4140,6 @@
           <w:sz w:val="24"/>
           <w:szCs w:val="24"/>
         </w:rPr>
-        <w:t>Evaluación del tema.</w:t>
-      </w:r>
-    </w:p>
-    <w:p>
-      <w:pPr>
-        <w:ind w:firstLine="708"/>
-        <w:jc w:val="both"/>
-        <w:rPr>
-          <w:rFonts w:ascii="Times New Roman" w:hAnsi="Times New Roman" w:cs="Times New Roman"/>
-          <w:sz w:val="24"/>
-          <w:szCs w:val="24"/>
-        </w:rPr>
-      </w:pPr>
-      <w:r>
-        <w:rPr>
-          <w:rFonts w:ascii="Times New Roman" w:hAnsi="Times New Roman" w:cs="Times New Roman"/>
-          <w:sz w:val="24"/>
-          <w:szCs w:val="24"/>
-        </w:rPr>
         <w:t>Actividad 4</w:t>
       </w:r>
     </w:p>
@@ -4189,6 +4177,7 @@
           <w:rFonts w:ascii="Times New Roman" w:hAnsi="Times New Roman" w:cs="Times New Roman"/>
           <w:b/>
           <w:bCs/>
+          <w:noProof/>
           <w:sz w:val="24"/>
           <w:szCs w:val="24"/>
         </w:rPr>
@@ -4321,6 +4310,7 @@
           <w:rFonts w:ascii="Times New Roman" w:hAnsi="Times New Roman" w:cs="Times New Roman"/>
           <w:b/>
           <w:bCs/>
+          <w:noProof/>
           <w:sz w:val="24"/>
           <w:szCs w:val="24"/>
         </w:rPr>
@@ -4490,37 +4480,30 @@
           <w:sz w:val="24"/>
           <w:szCs w:val="24"/>
         </w:rPr>
-        <w:t xml:space="preserve">Dentro de la plataforma, los estudiantes tendrán acceso a diferentes tipos de evaluaciones, desde cuestionarios en línea hasta proyectos y tareas que pueden ser enviadas digitalmente. </w:t>
-      </w:r>
-      <w:r>
-        <w:rPr>
-          <w:rFonts w:ascii="Times New Roman" w:hAnsi="Times New Roman" w:cs="Times New Roman"/>
+        <w:t>Dentro de la plataforma, los estudiantes tendrán acceso a diferentes tipos de evaluaciones, desde cuestionarios en línea hasta proyectos y tareas que pueden ser enviadas digitalmente. Estas herramientas permiten a los docentes medir el avance y comprensión de los estudiantes sobre la materia.</w:t>
+      </w:r>
+    </w:p>
+    <w:p>
+      <w:pPr>
+        <w:jc w:val="both"/>
+        <w:rPr>
+          <w:rFonts w:ascii="Times New Roman" w:hAnsi="Times New Roman" w:cs="Times New Roman"/>
+          <w:b/>
+          <w:bCs/>
+          <w:sz w:val="24"/>
+          <w:szCs w:val="24"/>
+        </w:rPr>
+      </w:pPr>
+      <w:r>
+        <w:rPr>
+          <w:rFonts w:ascii="Times New Roman" w:hAnsi="Times New Roman" w:cs="Times New Roman"/>
+          <w:b/>
+          <w:bCs/>
+          <w:noProof/>
           <w:sz w:val="24"/>
           <w:szCs w:val="24"/>
         </w:rPr>
         <w:lastRenderedPageBreak/>
-        <w:t>Estas herramientas permiten a los docentes medir el avance y comprensión de los estudiantes sobre la materia.</w:t>
-      </w:r>
-    </w:p>
-    <w:p>
-      <w:pPr>
-        <w:jc w:val="both"/>
-        <w:rPr>
-          <w:rFonts w:ascii="Times New Roman" w:hAnsi="Times New Roman" w:cs="Times New Roman"/>
-          <w:b/>
-          <w:bCs/>
-          <w:sz w:val="24"/>
-          <w:szCs w:val="24"/>
-        </w:rPr>
-      </w:pPr>
-      <w:r>
-        <w:rPr>
-          <w:rFonts w:ascii="Times New Roman" w:hAnsi="Times New Roman" w:cs="Times New Roman"/>
-          <w:b/>
-          <w:bCs/>
-          <w:sz w:val="24"/>
-          <w:szCs w:val="24"/>
-        </w:rPr>
         <w:drawing>
           <wp:inline distT="0" distB="0" distL="0" distR="0" wp14:anchorId="706124E2" wp14:editId="7735E79C">
             <wp:extent cx="5612130" cy="2602230"/>
@@ -4654,6 +4637,7 @@
           <w:rFonts w:ascii="Times New Roman" w:hAnsi="Times New Roman" w:cs="Times New Roman"/>
           <w:b/>
           <w:bCs/>
+          <w:noProof/>
           <w:sz w:val="24"/>
           <w:szCs w:val="24"/>
         </w:rPr>
@@ -4773,11 +4757,12 @@
           <w:rFonts w:ascii="Times New Roman" w:hAnsi="Times New Roman" w:cs="Times New Roman"/>
           <w:b/>
           <w:bCs/>
+          <w:noProof/>
           <w:sz w:val="24"/>
           <w:szCs w:val="24"/>
         </w:rPr>
         <w:drawing>
-          <wp:anchor distT="0" distB="0" distL="114300" distR="114300" simplePos="0" relativeHeight="251667456" behindDoc="0" locked="0" layoutInCell="1" allowOverlap="1" wp14:anchorId="4A06C387" wp14:editId="6DEFA228">
+          <wp:anchor distT="0" distB="0" distL="114300" distR="114300" simplePos="0" relativeHeight="251667456" behindDoc="0" locked="0" layoutInCell="1" allowOverlap="1" wp14:anchorId="4A06C387" wp14:editId="3AB46B9A">
             <wp:simplePos x="0" y="0"/>
             <wp:positionH relativeFrom="margin">
               <wp:align>right</wp:align>
@@ -5292,47 +5277,7 @@
           <w:sz w:val="24"/>
           <w:szCs w:val="24"/>
         </w:rPr>
-        <w:t xml:space="preserve"> E</w:t>
-      </w:r>
-      <w:r>
-        <w:rPr>
-          <w:rFonts w:ascii="Times New Roman" w:hAnsi="Times New Roman" w:cs="Times New Roman"/>
-          <w:sz w:val="24"/>
-          <w:szCs w:val="24"/>
-        </w:rPr>
-        <w:t xml:space="preserve">s la manera en la que un usuario puede </w:t>
-      </w:r>
-      <w:r>
-        <w:rPr>
-          <w:rFonts w:ascii="Times New Roman" w:hAnsi="Times New Roman" w:cs="Times New Roman"/>
-          <w:sz w:val="24"/>
-          <w:szCs w:val="24"/>
-        </w:rPr>
-        <w:t xml:space="preserve">ir </w:t>
-      </w:r>
-      <w:r>
-        <w:rPr>
-          <w:rFonts w:ascii="Times New Roman" w:hAnsi="Times New Roman" w:cs="Times New Roman"/>
-          <w:sz w:val="24"/>
-          <w:szCs w:val="24"/>
-        </w:rPr>
-        <w:t>pasando de página en página</w:t>
-      </w:r>
-      <w:r>
-        <w:rPr>
-          <w:rFonts w:ascii="Times New Roman" w:hAnsi="Times New Roman" w:cs="Times New Roman"/>
-          <w:sz w:val="24"/>
-          <w:szCs w:val="24"/>
-        </w:rPr>
-        <w:t xml:space="preserve"> en internet</w:t>
-      </w:r>
-      <w:r>
-        <w:rPr>
-          <w:rFonts w:ascii="Times New Roman" w:hAnsi="Times New Roman" w:cs="Times New Roman"/>
-          <w:sz w:val="24"/>
-          <w:szCs w:val="24"/>
-        </w:rPr>
-        <w:t>, para encontrar aquello que busca o algo que sea de su interés</w:t>
+        <w:t xml:space="preserve"> Es la manera en la que un usuario puede ir pasando de página en página en internet, para encontrar aquello que busca o algo que sea de su interés</w:t>
       </w:r>
       <w:r>
         <w:rPr>
@@ -5393,6 +5338,46 @@
           <w:sz w:val="24"/>
           <w:szCs w:val="24"/>
         </w:rPr>
+        <w:t xml:space="preserve"> [2]</w:t>
+      </w:r>
+      <w:r>
+        <w:rPr>
+          <w:rFonts w:ascii="Times New Roman" w:hAnsi="Times New Roman" w:cs="Times New Roman"/>
+          <w:sz w:val="24"/>
+          <w:szCs w:val="24"/>
+        </w:rPr>
+        <w:t>.</w:t>
+      </w:r>
+    </w:p>
+    <w:p>
+      <w:pPr>
+        <w:jc w:val="both"/>
+        <w:rPr>
+          <w:rFonts w:ascii="Times New Roman" w:hAnsi="Times New Roman" w:cs="Times New Roman"/>
+          <w:b/>
+          <w:bCs/>
+          <w:sz w:val="24"/>
+          <w:szCs w:val="24"/>
+        </w:rPr>
+      </w:pPr>
+      <w:r>
+        <w:rPr>
+          <w:rFonts w:ascii="Times New Roman" w:hAnsi="Times New Roman" w:cs="Times New Roman"/>
+          <w:b/>
+          <w:bCs/>
+          <w:sz w:val="24"/>
+          <w:szCs w:val="24"/>
+        </w:rPr>
+        <w:t>Click.</w:t>
+      </w:r>
+      <w:r>
+        <w:rPr>
+          <w:rFonts w:ascii="Times New Roman" w:hAnsi="Times New Roman" w:cs="Times New Roman"/>
+          <w:b/>
+          <w:bCs/>
+          <w:sz w:val="24"/>
+          <w:szCs w:val="24"/>
+        </w:rPr>
         <w:t xml:space="preserve"> </w:t>
       </w:r>
       <w:r>
@@ -5401,23 +5386,23 @@
           <w:sz w:val="24"/>
           <w:szCs w:val="24"/>
         </w:rPr>
-        <w:t>[</w:t>
-      </w:r>
-      <w:r>
-        <w:rPr>
-          <w:rFonts w:ascii="Times New Roman" w:hAnsi="Times New Roman" w:cs="Times New Roman"/>
-          <w:sz w:val="24"/>
-          <w:szCs w:val="24"/>
-        </w:rPr>
-        <w:t>2</w:t>
-      </w:r>
-      <w:r>
-        <w:rPr>
-          <w:rFonts w:ascii="Times New Roman" w:hAnsi="Times New Roman" w:cs="Times New Roman"/>
-          <w:sz w:val="24"/>
-          <w:szCs w:val="24"/>
-        </w:rPr>
-        <w:t>]</w:t>
+        <w:t>S</w:t>
+      </w:r>
+      <w:r>
+        <w:rPr>
+          <w:rFonts w:ascii="Times New Roman" w:hAnsi="Times New Roman" w:cs="Times New Roman"/>
+          <w:sz w:val="24"/>
+          <w:szCs w:val="24"/>
+        </w:rPr>
+        <w:t>e asocia específicamente a la acción de pulsar un botón de un mouse (ratón), el periférico que se utiliza para dar instrucciones a una computadora (ordenador)</w:t>
+      </w:r>
+      <w:r>
+        <w:rPr>
+          <w:rFonts w:ascii="Times New Roman" w:hAnsi="Times New Roman" w:cs="Times New Roman"/>
+          <w:sz w:val="24"/>
+          <w:szCs w:val="24"/>
+        </w:rPr>
+        <w:t xml:space="preserve"> [3]</w:t>
       </w:r>
       <w:r>
         <w:rPr>
@@ -5447,16 +5432,9 @@
           <w:sz w:val="24"/>
           <w:szCs w:val="24"/>
         </w:rPr>
-        <w:t>Click.</w:t>
-      </w:r>
-      <w:r>
-        <w:rPr>
-          <w:rFonts w:ascii="Times New Roman" w:hAnsi="Times New Roman" w:cs="Times New Roman"/>
-          <w:b/>
-          <w:bCs/>
-          <w:sz w:val="24"/>
-          <w:szCs w:val="24"/>
-        </w:rPr>
+        <w:t>Genially.</w:t>
+      </w:r>
+      <w:r>
         <w:t xml:space="preserve"> </w:t>
       </w:r>
       <w:r>
@@ -5465,22 +5443,155 @@
           <w:sz w:val="24"/>
           <w:szCs w:val="24"/>
         </w:rPr>
-        <w:t>S</w:t>
-      </w:r>
-      <w:r>
-        <w:rPr>
-          <w:rFonts w:ascii="Times New Roman" w:hAnsi="Times New Roman" w:cs="Times New Roman"/>
-          <w:sz w:val="24"/>
-          <w:szCs w:val="24"/>
-        </w:rPr>
-        <w:t>e asocia específicamente a la acción de pulsar un botón de un mouse (ratón), el periférico que se utiliza para dar instrucciones a una computadora (ordenador)</w:t>
-      </w:r>
-      <w:r>
-        <w:rPr>
-          <w:rFonts w:ascii="Times New Roman" w:hAnsi="Times New Roman" w:cs="Times New Roman"/>
-          <w:sz w:val="24"/>
-          <w:szCs w:val="24"/>
-        </w:rPr>
+        <w:t>Genial.ly es una herramienta online para la creación de “recursos interactivos”</w:t>
+      </w:r>
+      <w:r>
+        <w:rPr>
+          <w:rFonts w:ascii="Times New Roman" w:hAnsi="Times New Roman" w:cs="Times New Roman"/>
+          <w:sz w:val="24"/>
+          <w:szCs w:val="24"/>
+        </w:rPr>
+        <w:t xml:space="preserve"> [4]</w:t>
+      </w:r>
+      <w:r>
+        <w:rPr>
+          <w:rFonts w:ascii="Times New Roman" w:hAnsi="Times New Roman" w:cs="Times New Roman"/>
+          <w:sz w:val="24"/>
+          <w:szCs w:val="24"/>
+        </w:rPr>
+        <w:t>.</w:t>
+      </w:r>
+    </w:p>
+    <w:p>
+      <w:pPr>
+        <w:rPr>
+          <w:rFonts w:ascii="Times New Roman" w:hAnsi="Times New Roman" w:cs="Times New Roman"/>
+        </w:rPr>
+      </w:pPr>
+    </w:p>
+    <w:p>
+      <w:pPr>
+        <w:pStyle w:val="Ttulo1"/>
+        <w:rPr>
+          <w:rFonts w:ascii="Times New Roman" w:hAnsi="Times New Roman" w:cs="Times New Roman"/>
+          <w:b/>
+          <w:bCs/>
+        </w:rPr>
+      </w:pPr>
+      <w:bookmarkStart w:id="9" w:name="_Toc149067855"/>
+      <w:r>
+        <w:rPr>
+          <w:rFonts w:ascii="Times New Roman" w:hAnsi="Times New Roman" w:cs="Times New Roman"/>
+          <w:b/>
+          <w:bCs/>
+        </w:rPr>
+        <w:t>Referencias.</w:t>
+      </w:r>
+      <w:bookmarkEnd w:id="9"/>
+    </w:p>
+    <w:p/>
+    <w:p>
+      <w:pPr>
+        <w:jc w:val="both"/>
+        <w:rPr>
+          <w:rFonts w:ascii="Times New Roman" w:hAnsi="Times New Roman" w:cs="Times New Roman"/>
+          <w:sz w:val="24"/>
+          <w:szCs w:val="24"/>
+        </w:rPr>
+      </w:pPr>
+      <w:r>
+        <w:rPr>
+          <w:rFonts w:ascii="Times New Roman" w:hAnsi="Times New Roman" w:cs="Times New Roman"/>
+          <w:sz w:val="24"/>
+          <w:szCs w:val="24"/>
+        </w:rPr>
+        <w:t xml:space="preserve">[1] </w:t>
+      </w:r>
+      <w:r>
+        <w:rPr>
+          <w:rFonts w:ascii="Times New Roman" w:hAnsi="Times New Roman" w:cs="Times New Roman"/>
+          <w:sz w:val="24"/>
+          <w:szCs w:val="24"/>
+        </w:rPr>
+        <w:t>“Qué es la navegación web y cómo mejorarla en tu sitio”. Blog de HubSpot | Marketing, Ventas, Servicio al Cliente y Sitio Web. Accedido el 2</w:t>
+      </w:r>
+      <w:r>
+        <w:rPr>
+          <w:rFonts w:ascii="Times New Roman" w:hAnsi="Times New Roman" w:cs="Times New Roman"/>
+          <w:sz w:val="24"/>
+          <w:szCs w:val="24"/>
+        </w:rPr>
+        <w:t>4</w:t>
+      </w:r>
+      <w:r>
+        <w:rPr>
+          <w:rFonts w:ascii="Times New Roman" w:hAnsi="Times New Roman" w:cs="Times New Roman"/>
+          <w:sz w:val="24"/>
+          <w:szCs w:val="24"/>
+        </w:rPr>
+        <w:t xml:space="preserve"> de octubre de 2023. [En línea]. Disponible: https://blog.hubspot.es/website/que-es-navegacion-web</w:t>
+      </w:r>
+    </w:p>
+    <w:p>
+      <w:pPr>
+        <w:jc w:val="both"/>
+        <w:rPr>
+          <w:rFonts w:ascii="Times New Roman" w:hAnsi="Times New Roman" w:cs="Times New Roman"/>
+          <w:sz w:val="24"/>
+          <w:szCs w:val="24"/>
+        </w:rPr>
+      </w:pPr>
+      <w:r>
+        <w:rPr>
+          <w:rFonts w:ascii="Times New Roman" w:hAnsi="Times New Roman" w:cs="Times New Roman"/>
+          <w:sz w:val="24"/>
+          <w:szCs w:val="24"/>
+        </w:rPr>
+        <w:t xml:space="preserve">[2] </w:t>
+      </w:r>
+      <w:r>
+        <w:rPr>
+          <w:rFonts w:ascii="Times New Roman" w:hAnsi="Times New Roman" w:cs="Times New Roman"/>
+          <w:sz w:val="24"/>
+          <w:szCs w:val="24"/>
+        </w:rPr>
+        <w:t>Santander Universidades. “¿Qué es la gestión empresarial? Claves del management en 2022”. Accedido el 2</w:t>
+      </w:r>
+      <w:r>
+        <w:rPr>
+          <w:rFonts w:ascii="Times New Roman" w:hAnsi="Times New Roman" w:cs="Times New Roman"/>
+          <w:sz w:val="24"/>
+          <w:szCs w:val="24"/>
+        </w:rPr>
+        <w:t>4</w:t>
+      </w:r>
+      <w:r>
+        <w:rPr>
+          <w:rFonts w:ascii="Times New Roman" w:hAnsi="Times New Roman" w:cs="Times New Roman"/>
+          <w:sz w:val="24"/>
+          <w:szCs w:val="24"/>
+        </w:rPr>
+        <w:t xml:space="preserve"> de octubre de 2023. [En línea]. Disponible: https://www.becas-santander.com/es/blog/gestion-empresarial.html</w:t>
+      </w:r>
+    </w:p>
+    <w:p>
+      <w:pPr>
+        <w:jc w:val="both"/>
+        <w:rPr>
+          <w:rFonts w:ascii="Times New Roman" w:hAnsi="Times New Roman" w:cs="Times New Roman"/>
+          <w:sz w:val="24"/>
+          <w:szCs w:val="24"/>
+        </w:rPr>
+      </w:pPr>
+      <w:r>
+        <w:rPr>
+          <w:rFonts w:ascii="Times New Roman" w:hAnsi="Times New Roman" w:cs="Times New Roman"/>
+          <w:sz w:val="24"/>
+          <w:szCs w:val="24"/>
+        </w:rPr>
+        <w:t>[3]</w:t>
+      </w:r>
+      <w:r>
         <w:t xml:space="preserve"> </w:t>
       </w:r>
       <w:r>
@@ -5489,80 +5600,61 @@
           <w:sz w:val="24"/>
           <w:szCs w:val="24"/>
         </w:rPr>
-        <w:t>[</w:t>
-      </w:r>
-      <w:r>
-        <w:rPr>
-          <w:rFonts w:ascii="Times New Roman" w:hAnsi="Times New Roman" w:cs="Times New Roman"/>
-          <w:sz w:val="24"/>
-          <w:szCs w:val="24"/>
-        </w:rPr>
-        <w:t>3</w:t>
-      </w:r>
-      <w:r>
-        <w:rPr>
-          <w:rFonts w:ascii="Times New Roman" w:hAnsi="Times New Roman" w:cs="Times New Roman"/>
-          <w:sz w:val="24"/>
-          <w:szCs w:val="24"/>
-        </w:rPr>
-        <w:t>]</w:t>
-      </w:r>
-      <w:r>
-        <w:rPr>
-          <w:rFonts w:ascii="Times New Roman" w:hAnsi="Times New Roman" w:cs="Times New Roman"/>
-          <w:sz w:val="24"/>
-          <w:szCs w:val="24"/>
-        </w:rPr>
-        <w:t>.</w:t>
-      </w:r>
-    </w:p>
-    <w:p>
-      <w:pPr>
-        <w:jc w:val="both"/>
-        <w:rPr>
-          <w:rFonts w:ascii="Times New Roman" w:hAnsi="Times New Roman" w:cs="Times New Roman"/>
-          <w:b/>
-          <w:bCs/>
-          <w:sz w:val="24"/>
-          <w:szCs w:val="24"/>
-        </w:rPr>
-      </w:pPr>
-      <w:r>
-        <w:rPr>
-          <w:rFonts w:ascii="Times New Roman" w:hAnsi="Times New Roman" w:cs="Times New Roman"/>
-          <w:b/>
-          <w:bCs/>
-          <w:sz w:val="24"/>
-          <w:szCs w:val="24"/>
-        </w:rPr>
-        <w:t>Genially.</w:t>
-      </w:r>
-      <w:r>
-        <w:t xml:space="preserve"> </w:t>
-      </w:r>
-      <w:r>
-        <w:rPr>
-          <w:rFonts w:ascii="Times New Roman" w:hAnsi="Times New Roman" w:cs="Times New Roman"/>
-          <w:sz w:val="24"/>
-          <w:szCs w:val="24"/>
-        </w:rPr>
-        <w:t>Genial.ly es una herramienta online para la creación de “recursos interactivos”</w:t>
-      </w:r>
-      <w:r>
-        <w:rPr>
-          <w:rFonts w:ascii="Times New Roman" w:hAnsi="Times New Roman" w:cs="Times New Roman"/>
-          <w:sz w:val="24"/>
-          <w:szCs w:val="24"/>
-        </w:rPr>
-        <w:t xml:space="preserve"> </w:t>
-      </w:r>
-      <w:r>
-        <w:rPr>
-          <w:rFonts w:ascii="Times New Roman" w:hAnsi="Times New Roman" w:cs="Times New Roman"/>
-          <w:sz w:val="24"/>
-          <w:szCs w:val="24"/>
-        </w:rPr>
-        <w:t>[</w:t>
+        <w:t>J. P. Porto y A. Gardey. “</w:t>
+      </w:r>
+      <w:proofErr w:type="spellStart"/>
+      <w:r>
+        <w:rPr>
+          <w:rFonts w:ascii="Times New Roman" w:hAnsi="Times New Roman" w:cs="Times New Roman"/>
+          <w:sz w:val="24"/>
+          <w:szCs w:val="24"/>
+        </w:rPr>
+        <w:t>Click</w:t>
+      </w:r>
+      <w:proofErr w:type="spellEnd"/>
+      <w:r>
+        <w:rPr>
+          <w:rFonts w:ascii="Times New Roman" w:hAnsi="Times New Roman" w:cs="Times New Roman"/>
+          <w:sz w:val="24"/>
+          <w:szCs w:val="24"/>
+        </w:rPr>
+        <w:t xml:space="preserve"> - </w:t>
+      </w:r>
+      <w:proofErr w:type="spellStart"/>
+      <w:r>
+        <w:rPr>
+          <w:rFonts w:ascii="Times New Roman" w:hAnsi="Times New Roman" w:cs="Times New Roman"/>
+          <w:sz w:val="24"/>
+          <w:szCs w:val="24"/>
+        </w:rPr>
+        <w:t>definicion.de</w:t>
+      </w:r>
+      <w:proofErr w:type="spellEnd"/>
+      <w:r>
+        <w:rPr>
+          <w:rFonts w:ascii="Times New Roman" w:hAnsi="Times New Roman" w:cs="Times New Roman"/>
+          <w:sz w:val="24"/>
+          <w:szCs w:val="24"/>
+        </w:rPr>
+        <w:t xml:space="preserve">”. </w:t>
+      </w:r>
+      <w:proofErr w:type="spellStart"/>
+      <w:r>
+        <w:rPr>
+          <w:rFonts w:ascii="Times New Roman" w:hAnsi="Times New Roman" w:cs="Times New Roman"/>
+          <w:sz w:val="24"/>
+          <w:szCs w:val="24"/>
+        </w:rPr>
+        <w:t>Definición.de</w:t>
+      </w:r>
+      <w:proofErr w:type="spellEnd"/>
+      <w:r>
+        <w:rPr>
+          <w:rFonts w:ascii="Times New Roman" w:hAnsi="Times New Roman" w:cs="Times New Roman"/>
+          <w:sz w:val="24"/>
+          <w:szCs w:val="24"/>
+        </w:rPr>
+        <w:t>. Accedido el 2</w:t>
       </w:r>
       <w:r>
         <w:rPr>
@@ -5578,255 +5670,6 @@
           <w:sz w:val="24"/>
           <w:szCs w:val="24"/>
         </w:rPr>
-        <w:t>]</w:t>
-      </w:r>
-      <w:r>
-        <w:rPr>
-          <w:rFonts w:ascii="Times New Roman" w:hAnsi="Times New Roman" w:cs="Times New Roman"/>
-          <w:sz w:val="24"/>
-          <w:szCs w:val="24"/>
-        </w:rPr>
-        <w:t>.</w:t>
-      </w:r>
-    </w:p>
-    <w:p>
-      <w:pPr>
-        <w:rPr>
-          <w:rFonts w:ascii="Times New Roman" w:hAnsi="Times New Roman" w:cs="Times New Roman"/>
-        </w:rPr>
-      </w:pPr>
-    </w:p>
-    <w:p>
-      <w:pPr>
-        <w:pStyle w:val="Ttulo1"/>
-        <w:rPr>
-          <w:rFonts w:ascii="Times New Roman" w:hAnsi="Times New Roman" w:cs="Times New Roman"/>
-          <w:b/>
-          <w:bCs/>
-        </w:rPr>
-      </w:pPr>
-      <w:bookmarkStart w:id="9" w:name="_Toc149067855"/>
-      <w:r>
-        <w:rPr>
-          <w:rFonts w:ascii="Times New Roman" w:hAnsi="Times New Roman" w:cs="Times New Roman"/>
-          <w:b/>
-          <w:bCs/>
-        </w:rPr>
-        <w:t>Referencias.</w:t>
-      </w:r>
-      <w:bookmarkEnd w:id="9"/>
-    </w:p>
-    <w:p/>
-    <w:p>
-      <w:pPr>
-        <w:jc w:val="both"/>
-        <w:rPr>
-          <w:rFonts w:ascii="Times New Roman" w:hAnsi="Times New Roman" w:cs="Times New Roman"/>
-          <w:sz w:val="24"/>
-          <w:szCs w:val="24"/>
-        </w:rPr>
-      </w:pPr>
-      <w:r>
-        <w:rPr>
-          <w:rFonts w:ascii="Times New Roman" w:hAnsi="Times New Roman" w:cs="Times New Roman"/>
-          <w:sz w:val="24"/>
-          <w:szCs w:val="24"/>
-        </w:rPr>
-        <w:t>[1]</w:t>
-      </w:r>
-      <w:r>
-        <w:rPr>
-          <w:rFonts w:ascii="Times New Roman" w:hAnsi="Times New Roman" w:cs="Times New Roman"/>
-          <w:sz w:val="24"/>
-          <w:szCs w:val="24"/>
-        </w:rPr>
-        <w:t xml:space="preserve"> </w:t>
-      </w:r>
-      <w:r>
-        <w:rPr>
-          <w:rFonts w:ascii="Times New Roman" w:hAnsi="Times New Roman" w:cs="Times New Roman"/>
-          <w:sz w:val="24"/>
-          <w:szCs w:val="24"/>
-        </w:rPr>
-        <w:t>“Qué es la navegación web y cómo mejorarla en tu sitio”. Blog de HubSpot | Marketing, Ventas, Servicio al Cliente y Sitio Web. Accedido el 2</w:t>
-      </w:r>
-      <w:r>
-        <w:rPr>
-          <w:rFonts w:ascii="Times New Roman" w:hAnsi="Times New Roman" w:cs="Times New Roman"/>
-          <w:sz w:val="24"/>
-          <w:szCs w:val="24"/>
-        </w:rPr>
-        <w:t>4</w:t>
-      </w:r>
-      <w:r>
-        <w:rPr>
-          <w:rFonts w:ascii="Times New Roman" w:hAnsi="Times New Roman" w:cs="Times New Roman"/>
-          <w:sz w:val="24"/>
-          <w:szCs w:val="24"/>
-        </w:rPr>
-        <w:t xml:space="preserve"> de octubre de 2023. [En línea]. Disponible: https://blog.hubspot.es/website/que-es-navegacion-web</w:t>
-      </w:r>
-    </w:p>
-    <w:p>
-      <w:pPr>
-        <w:jc w:val="both"/>
-        <w:rPr>
-          <w:rFonts w:ascii="Times New Roman" w:hAnsi="Times New Roman" w:cs="Times New Roman"/>
-          <w:sz w:val="24"/>
-          <w:szCs w:val="24"/>
-        </w:rPr>
-      </w:pPr>
-      <w:r>
-        <w:rPr>
-          <w:rFonts w:ascii="Times New Roman" w:hAnsi="Times New Roman" w:cs="Times New Roman"/>
-          <w:sz w:val="24"/>
-          <w:szCs w:val="24"/>
-        </w:rPr>
-        <w:t>[</w:t>
-      </w:r>
-      <w:r>
-        <w:rPr>
-          <w:rFonts w:ascii="Times New Roman" w:hAnsi="Times New Roman" w:cs="Times New Roman"/>
-          <w:sz w:val="24"/>
-          <w:szCs w:val="24"/>
-        </w:rPr>
-        <w:t>2</w:t>
-      </w:r>
-      <w:r>
-        <w:rPr>
-          <w:rFonts w:ascii="Times New Roman" w:hAnsi="Times New Roman" w:cs="Times New Roman"/>
-          <w:sz w:val="24"/>
-          <w:szCs w:val="24"/>
-        </w:rPr>
-        <w:t>]</w:t>
-      </w:r>
-      <w:r>
-        <w:rPr>
-          <w:rFonts w:ascii="Times New Roman" w:hAnsi="Times New Roman" w:cs="Times New Roman"/>
-          <w:sz w:val="24"/>
-          <w:szCs w:val="24"/>
-        </w:rPr>
-        <w:t xml:space="preserve"> </w:t>
-      </w:r>
-      <w:r>
-        <w:rPr>
-          <w:rFonts w:ascii="Times New Roman" w:hAnsi="Times New Roman" w:cs="Times New Roman"/>
-          <w:sz w:val="24"/>
-          <w:szCs w:val="24"/>
-        </w:rPr>
-        <w:t>Santander Universidades. “¿Qué es la gestión empresarial? Claves del management en 2022”. Accedido el 2</w:t>
-      </w:r>
-      <w:r>
-        <w:rPr>
-          <w:rFonts w:ascii="Times New Roman" w:hAnsi="Times New Roman" w:cs="Times New Roman"/>
-          <w:sz w:val="24"/>
-          <w:szCs w:val="24"/>
-        </w:rPr>
-        <w:t>4</w:t>
-      </w:r>
-      <w:r>
-        <w:rPr>
-          <w:rFonts w:ascii="Times New Roman" w:hAnsi="Times New Roman" w:cs="Times New Roman"/>
-          <w:sz w:val="24"/>
-          <w:szCs w:val="24"/>
-        </w:rPr>
-        <w:t xml:space="preserve"> de octubre de 2023. [En línea]. Disponible: https://www.becas-santander.com/es/blog/gestion-empresarial.html</w:t>
-      </w:r>
-    </w:p>
-    <w:p>
-      <w:pPr>
-        <w:jc w:val="both"/>
-        <w:rPr>
-          <w:rFonts w:ascii="Times New Roman" w:hAnsi="Times New Roman" w:cs="Times New Roman"/>
-          <w:sz w:val="24"/>
-          <w:szCs w:val="24"/>
-        </w:rPr>
-      </w:pPr>
-      <w:r>
-        <w:rPr>
-          <w:rFonts w:ascii="Times New Roman" w:hAnsi="Times New Roman" w:cs="Times New Roman"/>
-          <w:sz w:val="24"/>
-          <w:szCs w:val="24"/>
-        </w:rPr>
-        <w:t>[</w:t>
-      </w:r>
-      <w:r>
-        <w:rPr>
-          <w:rFonts w:ascii="Times New Roman" w:hAnsi="Times New Roman" w:cs="Times New Roman"/>
-          <w:sz w:val="24"/>
-          <w:szCs w:val="24"/>
-        </w:rPr>
-        <w:t>3</w:t>
-      </w:r>
-      <w:r>
-        <w:rPr>
-          <w:rFonts w:ascii="Times New Roman" w:hAnsi="Times New Roman" w:cs="Times New Roman"/>
-          <w:sz w:val="24"/>
-          <w:szCs w:val="24"/>
-        </w:rPr>
-        <w:t>]</w:t>
-      </w:r>
-      <w:r>
-        <w:t xml:space="preserve"> </w:t>
-      </w:r>
-      <w:r>
-        <w:rPr>
-          <w:rFonts w:ascii="Times New Roman" w:hAnsi="Times New Roman" w:cs="Times New Roman"/>
-          <w:sz w:val="24"/>
-          <w:szCs w:val="24"/>
-        </w:rPr>
-        <w:t xml:space="preserve">J. P. Porto y A. Gardey. “Click - </w:t>
-      </w:r>
-      <w:proofErr w:type="spellStart"/>
-      <w:r>
-        <w:rPr>
-          <w:rFonts w:ascii="Times New Roman" w:hAnsi="Times New Roman" w:cs="Times New Roman"/>
-          <w:sz w:val="24"/>
-          <w:szCs w:val="24"/>
-        </w:rPr>
-        <w:t>definicion.de</w:t>
-      </w:r>
-      <w:proofErr w:type="spellEnd"/>
-      <w:r>
-        <w:rPr>
-          <w:rFonts w:ascii="Times New Roman" w:hAnsi="Times New Roman" w:cs="Times New Roman"/>
-          <w:sz w:val="24"/>
-          <w:szCs w:val="24"/>
-        </w:rPr>
-        <w:t xml:space="preserve">”. </w:t>
-      </w:r>
-      <w:proofErr w:type="spellStart"/>
-      <w:r>
-        <w:rPr>
-          <w:rFonts w:ascii="Times New Roman" w:hAnsi="Times New Roman" w:cs="Times New Roman"/>
-          <w:sz w:val="24"/>
-          <w:szCs w:val="24"/>
-        </w:rPr>
-        <w:t>Definición.de</w:t>
-      </w:r>
-      <w:proofErr w:type="spellEnd"/>
-      <w:r>
-        <w:rPr>
-          <w:rFonts w:ascii="Times New Roman" w:hAnsi="Times New Roman" w:cs="Times New Roman"/>
-          <w:sz w:val="24"/>
-          <w:szCs w:val="24"/>
-        </w:rPr>
-        <w:t>. Accedido el 2</w:t>
-      </w:r>
-      <w:r>
-        <w:rPr>
-          <w:rFonts w:ascii="Times New Roman" w:hAnsi="Times New Roman" w:cs="Times New Roman"/>
-          <w:sz w:val="24"/>
-          <w:szCs w:val="24"/>
-        </w:rPr>
-        <w:t>4</w:t>
-      </w:r>
-      <w:r>
-        <w:rPr>
-          <w:rFonts w:ascii="Times New Roman" w:hAnsi="Times New Roman" w:cs="Times New Roman"/>
-          <w:sz w:val="24"/>
-          <w:szCs w:val="24"/>
-        </w:rPr>
         <w:t xml:space="preserve"> de octubre de 2023. [En línea]. Disponible: https://definicion.de/click/</w:t>
       </w:r>
     </w:p>
@@ -5841,25 +5684,7 @@
           <w:szCs w:val="24"/>
           <w:lang w:val="en-US"/>
         </w:rPr>
-        <w:t>[</w:t>
-      </w:r>
-      <w:r>
-        <w:rPr>
-          <w:rFonts w:ascii="Times New Roman" w:hAnsi="Times New Roman" w:cs="Times New Roman"/>
-          <w:sz w:val="24"/>
-          <w:szCs w:val="24"/>
-          <w:lang w:val="en-US"/>
-        </w:rPr>
-        <w:t>4</w:t>
-      </w:r>
-      <w:r>
-        <w:rPr>
-          <w:rFonts w:ascii="Times New Roman" w:hAnsi="Times New Roman" w:cs="Times New Roman"/>
-          <w:sz w:val="24"/>
-          <w:szCs w:val="24"/>
-          <w:lang w:val="en-US"/>
-        </w:rPr>
-        <w:t>]</w:t>
+        <w:t>[4]</w:t>
       </w:r>
       <w:r>
         <w:rPr>

</xml_diff>